<commit_message>
Centralnosti napisane (ostalo kompozitna da se popravi)
</commit_message>
<xml_diff>
--- a/report/ASM - Izvestaj.docx
+++ b/report/ASM - Izvestaj.docx
@@ -11792,12 +11792,41 @@
       <w:r>
         <w:t xml:space="preserve"> </w:t>
       </w:r>
+      <w:r>
+        <w:rPr>
+          <w:lang w:val="sr-Cyrl-RS"/>
+        </w:rPr>
+        <w:t xml:space="preserve">Расподела чворова по степену се не уклапа у </w:t>
+      </w:r>
+      <w:proofErr w:type="spellStart"/>
+      <w:r>
+        <w:rPr>
+          <w:lang w:val="en-GB"/>
+        </w:rPr>
+        <w:t>powerlaw</w:t>
+      </w:r>
+      <w:proofErr w:type="spellEnd"/>
+      <w:r>
+        <w:rPr>
+          <w:lang w:val="en-GB"/>
+        </w:rPr>
+        <w:t xml:space="preserve"> </w:t>
+      </w:r>
+      <w:r>
+        <w:rPr>
+          <w:lang w:val="sr-Cyrl-RS"/>
+        </w:rPr>
+        <w:t>расподелу</w:t>
+      </w:r>
     </w:p>
     <w:p>
       <w:pPr>
         <w:pStyle w:val="SlikeTabele"/>
       </w:pPr>
       <w:r>
+        <w:rPr>
+          <w:noProof/>
+        </w:rPr>
         <w:lastRenderedPageBreak/>
         <w:drawing>
           <wp:inline distT="0" distB="0" distL="0" distR="0" wp14:anchorId="44B828AC" wp14:editId="6B92DB15">
@@ -11853,10 +11882,7 @@
     </w:p>
     <w:p>
       <w:pPr>
-        <w:pStyle w:val="Osnovnitekst"/>
-        <w:rPr>
-          <w:lang w:val="en-GB"/>
-        </w:rPr>
+        <w:pStyle w:val="Numerisanonabrajanje"/>
       </w:pPr>
     </w:p>
     <w:p>

</xml_diff>